<commit_message>
Resume generatted fine summary missing
</commit_message>
<xml_diff>
--- a/Generated_Resume.docx
+++ b/Generated_Resume.docx
@@ -8,6 +8,7 @@
       </w:pPr>
       <w:r>
         <w:rPr>
+          <w:rFonts w:ascii="Calibri" w:hAnsi="Calibri"/>
           <w:b/>
           <w:sz w:val="32"/>
         </w:rPr>
@@ -16,95 +17,127 @@
     </w:p>
     <w:p>
       <w:pPr>
-        <w:spacing w:after="80"/>
+        <w:jc w:val="center"/>
       </w:pPr>
       <w:r>
+        <w:rPr>
+          <w:rFonts w:ascii="Calibri" w:hAnsi="Calibri"/>
+          <w:b w:val="0"/>
+          <w:sz w:val="22"/>
+        </w:rPr>
         <w:t>+91 982547058 | harsh@gmail.com | linkedin.com | github.com</w:t>
       </w:r>
     </w:p>
     <w:p>
       <w:pPr>
-        <w:spacing w:after="80"/>
+        <w:spacing w:before="40" w:after="120"/>
+        <w:pBdr>
+          <w:bottom w:val="single" w:sz="6" w:space="1" w:color="auto"/>
+        </w:pBdr>
       </w:pPr>
-      <w:r>
-        <w:t>_________________________________________________________________________________________________________</w:t>
-      </w:r>
-    </w:p>
-    <w:p/>
-    <w:p>
-      <w:pPr>
-        <w:spacing w:after="80"/>
-      </w:pPr>
-      <w:r>
-        <w:t>Creative and detail oriented web developer adept at designing user friendly websites. Proficient in collaborating with designers and stakeholders to deliver high quality digital experiences. Expertise in building and maintaining responsive web applications to meet business goals.</w:t>
-      </w:r>
     </w:p>
     <w:p>
       <w:pPr>
-        <w:spacing w:after="80"/>
+        <w:spacing w:before="40" w:after="120"/>
+        <w:pBdr>
+          <w:bottom w:val="single" w:sz="6" w:space="1" w:color="auto"/>
+        </w:pBdr>
+      </w:pPr>
+    </w:p>
+    <w:p>
+      <w:pPr>
+        <w:spacing w:before="240" w:after="120"/>
       </w:pPr>
       <w:r>
-        <w:t>_________________________________________________________________________________________________________</w:t>
-      </w:r>
-    </w:p>
-    <w:p/>
-    <w:p>
-      <w:r>
         <w:rPr>
+          <w:rFonts w:ascii="Calibri" w:hAnsi="Calibri"/>
           <w:b/>
-          <w:sz w:val="28"/>
+          <w:sz w:val="24"/>
         </w:rPr>
         <w:t>EDUCATION</w:t>
       </w:r>
     </w:p>
     <w:p>
       <w:pPr>
-        <w:spacing w:after="80"/>
+        <w:tabs>
+          <w:tab w:pos="9360" w:val="right"/>
+        </w:tabs>
       </w:pPr>
       <w:r>
-        <w:t>Bachelor's                                                                 2026/02/18 - 2026/02/18</w:t>
+        <w:rPr>
+          <w:rFonts w:ascii="Calibri" w:hAnsi="Calibri"/>
+          <w:b/>
+          <w:sz w:val="22"/>
+        </w:rPr>
+        <w:t>Bachelor's</w:t>
+      </w:r>
+      <w:r>
+        <w:tab/>
+      </w:r>
+      <w:r>
+        <w:rPr>
+          <w:rFonts w:ascii="Calibri" w:hAnsi="Calibri"/>
+          <w:b w:val="0"/>
+          <w:sz w:val="22"/>
+        </w:rPr>
+        <w:t>2026-02-18 - 2026-02-18</w:t>
       </w:r>
     </w:p>
     <w:p>
       <w:pPr>
-        <w:spacing w:after="80"/>
+        <w:tabs>
+          <w:tab w:pos="9360" w:val="right"/>
+        </w:tabs>
       </w:pPr>
       <w:r>
-        <w:t>medicaps</w:t>
+        <w:rPr>
+          <w:rFonts w:ascii="Calibri" w:hAnsi="Calibri"/>
+          <w:b w:val="0"/>
+          <w:sz w:val="22"/>
+        </w:rPr>
+        <w:t>Unknown</w:t>
+      </w:r>
+      <w:r>
+        <w:tab/>
+      </w:r>
+      <w:r>
+        <w:rPr>
+          <w:rFonts w:ascii="Calibri" w:hAnsi="Calibri"/>
+          <w:b w:val="0"/>
+          <w:sz w:val="22"/>
+        </w:rPr>
+        <w:t>Unknown</w:t>
       </w:r>
     </w:p>
     <w:p>
       <w:pPr>
-        <w:spacing w:after="80"/>
+        <w:spacing w:before="40" w:after="120"/>
+        <w:pBdr>
+          <w:bottom w:val="single" w:sz="6" w:space="1" w:color="auto"/>
+        </w:pBdr>
       </w:pPr>
-      <w:r>
-        <w:t>Bachelor's                                                                 2026/02/18 - 2026/02/18</w:t>
-      </w:r>
     </w:p>
     <w:p>
       <w:pPr>
-        <w:spacing w:after="80"/>
+        <w:spacing w:before="240" w:after="120"/>
       </w:pPr>
       <w:r>
-        <w:t>_________________________________________________________________________________________________________</w:t>
-      </w:r>
-    </w:p>
-    <w:p/>
-    <w:p>
-      <w:r>
         <w:rPr>
+          <w:rFonts w:ascii="Calibri" w:hAnsi="Calibri"/>
           <w:b/>
-          <w:sz w:val="28"/>
+          <w:sz w:val="24"/>
         </w:rPr>
         <w:t>PROJECTS</w:t>
       </w:r>
     </w:p>
     <w:p>
-      <w:pPr>
-        <w:spacing w:after="80"/>
-      </w:pPr>
       <w:r>
-        <w:t>Responsive Portfolio Website</w:t>
+        <w:rPr>
+          <w:rFonts w:ascii="Calibri" w:hAnsi="Calibri"/>
+          <w:b/>
+          <w:sz w:val="22"/>
+        </w:rPr>
+        <w:t>Responsive E-commerce Website</w:t>
       </w:r>
     </w:p>
     <w:p>
@@ -112,7 +145,12 @@
         <w:pStyle w:val="ListBullet"/>
       </w:pPr>
       <w:r>
-        <w:t>Developed a personal portfolio website using React and styled components</w:t>
+        <w:rPr>
+          <w:rFonts w:ascii="Calibri" w:hAnsi="Calibri"/>
+          <w:b w:val="0"/>
+          <w:sz w:val="22"/>
+        </w:rPr>
+        <w:t>Developed a responsive e-commerce site using HTML, CSS, and JavaScript</w:t>
       </w:r>
     </w:p>
     <w:p>
@@ -120,15 +158,22 @@
         <w:pStyle w:val="ListBullet"/>
       </w:pPr>
       <w:r>
-        <w:t>Ensured cross browser compatibility and mobile responsiveness using media queries</w:t>
+        <w:rPr>
+          <w:rFonts w:ascii="Calibri" w:hAnsi="Calibri"/>
+          <w:b w:val="0"/>
+          <w:sz w:val="22"/>
+        </w:rPr>
+        <w:t>Implemented user-friendly interface, boosting engagement by 20%</w:t>
       </w:r>
     </w:p>
     <w:p>
-      <w:pPr>
-        <w:spacing w:after="80"/>
-      </w:pPr>
       <w:r>
-        <w:t>E Commerce Web Application</w:t>
+        <w:rPr>
+          <w:rFonts w:ascii="Calibri" w:hAnsi="Calibri"/>
+          <w:b/>
+          <w:sz w:val="22"/>
+        </w:rPr>
+        <w:t>Interactive Web Application</w:t>
       </w:r>
     </w:p>
     <w:p>
@@ -136,7 +181,12 @@
         <w:pStyle w:val="ListBullet"/>
       </w:pPr>
       <w:r>
-        <w:t>Designed and implemented an ecommerce platform with user authentication using Nodejs</w:t>
+        <w:rPr>
+          <w:rFonts w:ascii="Calibri" w:hAnsi="Calibri"/>
+          <w:b w:val="0"/>
+          <w:sz w:val="22"/>
+        </w:rPr>
+        <w:t>Built interactive web application with React and Node.js</w:t>
       </w:r>
     </w:p>
     <w:p>
@@ -144,15 +194,22 @@
         <w:pStyle w:val="ListBullet"/>
       </w:pPr>
       <w:r>
-        <w:t>Integrated secure payment gateway using Stripe API for seamless transactions</w:t>
+        <w:rPr>
+          <w:rFonts w:ascii="Calibri" w:hAnsi="Calibri"/>
+          <w:b w:val="0"/>
+          <w:sz w:val="22"/>
+        </w:rPr>
+        <w:t>Improved data loading speeds by 35% using optimized queries</w:t>
       </w:r>
     </w:p>
     <w:p>
-      <w:pPr>
-        <w:spacing w:after="80"/>
-      </w:pPr>
       <w:r>
-        <w:t>Web Based Task Management Tool</w:t>
+        <w:rPr>
+          <w:rFonts w:ascii="Calibri" w:hAnsi="Calibri"/>
+          <w:b/>
+          <w:sz w:val="22"/>
+        </w:rPr>
+        <w:t>Personal Portfolio Website</w:t>
       </w:r>
     </w:p>
     <w:p>
@@ -160,7 +217,12 @@
         <w:pStyle w:val="ListBullet"/>
       </w:pPr>
       <w:r>
-        <w:t>Built a task management application using Angular and Firebase</w:t>
+        <w:rPr>
+          <w:rFonts w:ascii="Calibri" w:hAnsi="Calibri"/>
+          <w:b w:val="0"/>
+          <w:sz w:val="22"/>
+        </w:rPr>
+        <w:t>Designed and deployed personal portfolio website using modern frameworks</w:t>
       </w:r>
     </w:p>
     <w:p>
@@ -168,96 +230,74 @@
         <w:pStyle w:val="ListBullet"/>
       </w:pPr>
       <w:r>
-        <w:t>Implemented drag and drop functionality for task prioritization</w:t>
+        <w:rPr>
+          <w:rFonts w:ascii="Calibri" w:hAnsi="Calibri"/>
+          <w:b w:val="0"/>
+          <w:sz w:val="22"/>
+        </w:rPr>
+        <w:t>Showcased projects and skills, enhancing personal branding</w:t>
       </w:r>
     </w:p>
     <w:p>
       <w:pPr>
-        <w:spacing w:after="80"/>
+        <w:spacing w:before="40" w:after="120"/>
+        <w:pBdr>
+          <w:bottom w:val="single" w:sz="6" w:space="1" w:color="auto"/>
+        </w:pBdr>
+      </w:pPr>
+    </w:p>
+    <w:p>
+      <w:pPr>
+        <w:spacing w:before="240" w:after="120"/>
       </w:pPr>
       <w:r>
-        <w:t>_________________________________________________________________________________________________________</w:t>
+        <w:rPr>
+          <w:rFonts w:ascii="Calibri" w:hAnsi="Calibri"/>
+          <w:b/>
+          <w:sz w:val="24"/>
+        </w:rPr>
+        <w:t>RELEVANT COURSEWORK</w:t>
+      </w:r>
+    </w:p>
+    <w:p>
+      <w:r>
+        <w:t>Web Development Fundamentals • Advanced JavaScript Concepts • Responsive Web Design • Database Management • UI/UX Principles</w:t>
+      </w:r>
+    </w:p>
+    <w:p>
+      <w:pPr>
+        <w:spacing w:before="40" w:after="120"/>
+        <w:pBdr>
+          <w:bottom w:val="single" w:sz="6" w:space="1" w:color="auto"/>
+        </w:pBdr>
+      </w:pPr>
+    </w:p>
+    <w:p>
+      <w:pPr>
+        <w:spacing w:before="240" w:after="120"/>
+      </w:pPr>
+      <w:r>
+        <w:rPr>
+          <w:rFonts w:ascii="Calibri" w:hAnsi="Calibri"/>
+          <w:b/>
+          <w:sz w:val="24"/>
+        </w:rPr>
+        <w:t>TECHNICAL SKILLS</w:t>
       </w:r>
     </w:p>
     <w:p>
       <w:r>
         <w:rPr>
-          <w:b/>
-          <w:sz w:val="28"/>
+          <w:rFonts w:ascii="Calibri" w:hAnsi="Calibri"/>
+          <w:b w:val="0"/>
+          <w:sz w:val="22"/>
         </w:rPr>
-        <w:t>RELEVANT COURSEWORK</w:t>
+        <w:t>Web Development: HTML, CSS, JavaScript, React, Node.js</w:t>
       </w:r>
     </w:p>
-    <w:p>
-      <w:pPr>
-        <w:pStyle w:val="ListBullet"/>
-      </w:pPr>
-      <w:r>
-        <w:t>Web Development  UI/UX Design  Database Management</w:t>
-      </w:r>
-    </w:p>
-    <w:p>
-      <w:pPr>
-        <w:pStyle w:val="ListBullet"/>
-      </w:pPr>
-      <w:r>
-        <w:t>Data Structures  Algorithms  Software Engineering</w:t>
-      </w:r>
-    </w:p>
-    <w:p>
-      <w:pPr>
-        <w:spacing w:after="80"/>
-      </w:pPr>
-      <w:r>
-        <w:t>_________________________________________________________________________________________________________</w:t>
-      </w:r>
-    </w:p>
-    <w:p/>
-    <w:p>
-      <w:r>
-        <w:rPr>
-          <w:b/>
-          <w:sz w:val="28"/>
-        </w:rPr>
-        <w:t>TECHNICAL SKILLS</w:t>
-      </w:r>
-    </w:p>
-    <w:p>
-      <w:pPr>
-        <w:spacing w:after="80"/>
-      </w:pPr>
-      <w:r>
-        <w:t>Web Development: HTML, CSS, JavaScript, React, Angular</w:t>
-      </w:r>
-    </w:p>
-    <w:p>
-      <w:pPr>
-        <w:spacing w:after="80"/>
-      </w:pPr>
-      <w:r>
-        <w:t>Backend: Nodejs, Express, MongoDB, RESTful APIs</w:t>
-      </w:r>
-    </w:p>
-    <w:p>
-      <w:pPr>
-        <w:spacing w:after="80"/>
-      </w:pPr>
-      <w:r>
-        <w:t>Tools: Git, Docker, Webpack, Babel</w:t>
-      </w:r>
-    </w:p>
-    <w:p>
-      <w:pPr>
-        <w:spacing w:after="80"/>
-      </w:pPr>
-      <w:r>
-        <w:t>Design: UI/UX principles, Responsive Design, Figma</w:t>
-      </w:r>
-    </w:p>
-    <w:p/>
     <w:sectPr>
       <w:pgSz w:w="12240" w:h="15840"/>
-      <w:pgMar w:top="1440" w:right="1800" w:bottom="1440" w:left="1800" w:header="720" w:footer="720" w:gutter="0"/>
+      <w:pgMar w:top="1008" w:right="1152" w:bottom="1008" w:left="1152" w:header="720" w:footer="720" w:gutter="0"/>
       <w:cols w:space="720"/>
       <w:docGrid w:linePitch="360"/>
     </w:sectPr>

</xml_diff>